<commit_message>
Target Sum - Two pointer SubarraySumEqsK with intuition in image
</commit_message>
<xml_diff>
--- a/src/TwoPointers/2-Pointer Questions Pattern.docx
+++ b/src/TwoPointers/2-Pointer Questions Pattern.docx
@@ -60,7 +60,6 @@
           <w:lang w:eastAsia="en-IN"/>
         </w:rPr>
       </w:pPr>
-      <w:bookmarkStart w:id="0" w:name="_GoBack"/>
       <w:r>
         <w:rPr>
           <w:rFonts w:ascii="Times New Roman" w:eastAsia="Times New Roman" w:hAnsi="Times New Roman" w:cs="Times New Roman"/>
@@ -68,12 +67,12 @@
           <w:bCs/>
           <w:sz w:val="27"/>
           <w:szCs w:val="27"/>
+          <w:highlight w:val="green"/>
           <w:lang w:eastAsia="en-IN"/>
         </w:rPr>
         <w:t>1. Valid Palindrome</w:t>
       </w:r>
     </w:p>
-    <w:bookmarkEnd w:id="0"/>
     <w:p>
       <w:pPr>
         <w:numPr>
@@ -274,6 +273,7 @@
           <w:bCs/>
           <w:sz w:val="27"/>
           <w:szCs w:val="27"/>
+          <w:highlight w:val="green"/>
           <w:lang w:eastAsia="en-IN"/>
         </w:rPr>
         <w:t>2. 3Sum</w:t>
@@ -479,6 +479,7 @@
           <w:bCs/>
           <w:sz w:val="27"/>
           <w:szCs w:val="27"/>
+          <w:highlight w:val="green"/>
           <w:lang w:eastAsia="en-IN"/>
         </w:rPr>
         <w:t>3. Move Zeroes</w:t>
@@ -684,6 +685,7 @@
           <w:bCs/>
           <w:sz w:val="27"/>
           <w:szCs w:val="27"/>
+          <w:highlight w:val="green"/>
           <w:lang w:eastAsia="en-IN"/>
         </w:rPr>
         <w:t xml:space="preserve">4. Container </w:t>
@@ -696,6 +698,7 @@
           <w:bCs/>
           <w:sz w:val="27"/>
           <w:szCs w:val="27"/>
+          <w:highlight w:val="green"/>
           <w:lang w:eastAsia="en-IN"/>
         </w:rPr>
         <w:t>With</w:t>
@@ -708,6 +711,7 @@
           <w:bCs/>
           <w:sz w:val="27"/>
           <w:szCs w:val="27"/>
+          <w:highlight w:val="green"/>
           <w:lang w:eastAsia="en-IN"/>
         </w:rPr>
         <w:t xml:space="preserve"> Most Water</w:t>
@@ -881,13 +885,58 @@
           <w:lang w:eastAsia="en-IN"/>
         </w:rPr>
       </w:pPr>
-      <w:r>
-        <w:rPr>
-          <w:rFonts w:ascii="Times New Roman" w:eastAsia="Times New Roman" w:hAnsi="Times New Roman" w:cs="Times New Roman"/>
-          <w:sz w:val="24"/>
-          <w:szCs w:val="24"/>
-          <w:lang w:eastAsia="en-IN"/>
-        </w:rPr>
+    </w:p>
+    <w:p>
+      <w:pPr>
+        <w:spacing w:after="0" w:line="240" w:lineRule="auto"/>
+        <w:rPr>
+          <w:rFonts w:ascii="Times New Roman" w:eastAsia="Times New Roman" w:hAnsi="Times New Roman" w:cs="Times New Roman"/>
+          <w:sz w:val="24"/>
+          <w:szCs w:val="24"/>
+          <w:lang w:eastAsia="en-IN"/>
+        </w:rPr>
+      </w:pPr>
+    </w:p>
+    <w:p>
+      <w:pPr>
+        <w:spacing w:after="0" w:line="240" w:lineRule="auto"/>
+        <w:rPr>
+          <w:rFonts w:ascii="Times New Roman" w:eastAsia="Times New Roman" w:hAnsi="Times New Roman" w:cs="Times New Roman"/>
+          <w:sz w:val="24"/>
+          <w:szCs w:val="24"/>
+          <w:lang w:eastAsia="en-IN"/>
+        </w:rPr>
+      </w:pPr>
+    </w:p>
+    <w:p>
+      <w:pPr>
+        <w:spacing w:after="0" w:line="240" w:lineRule="auto"/>
+        <w:rPr>
+          <w:rFonts w:ascii="Times New Roman" w:eastAsia="Times New Roman" w:hAnsi="Times New Roman" w:cs="Times New Roman"/>
+          <w:sz w:val="24"/>
+          <w:szCs w:val="24"/>
+          <w:lang w:eastAsia="en-IN"/>
+        </w:rPr>
+      </w:pPr>
+    </w:p>
+    <w:p>
+      <w:pPr>
+        <w:spacing w:after="0" w:line="240" w:lineRule="auto"/>
+        <w:rPr>
+          <w:rFonts w:ascii="Times New Roman" w:eastAsia="Times New Roman" w:hAnsi="Times New Roman" w:cs="Times New Roman"/>
+          <w:sz w:val="24"/>
+          <w:szCs w:val="24"/>
+          <w:lang w:eastAsia="en-IN"/>
+        </w:rPr>
+      </w:pPr>
+      <w:r>
+        <w:rPr>
+          <w:rFonts w:ascii="Times New Roman" w:eastAsia="Times New Roman" w:hAnsi="Times New Roman" w:cs="Times New Roman"/>
+          <w:sz w:val="24"/>
+          <w:szCs w:val="24"/>
+          <w:lang w:eastAsia="en-IN"/>
+        </w:rPr>
+        <w:lastRenderedPageBreak/>
         <w:pict>
           <v:rect id="_x0000_i1029" style="width:0;height:1.5pt" o:hralign="center" o:hrstd="t" o:hr="t" fillcolor="#a0a0a0" stroked="f"/>
         </w:pict>
@@ -941,7 +990,6 @@
           <w:szCs w:val="24"/>
           <w:lang w:eastAsia="en-IN"/>
         </w:rPr>
-        <w:lastRenderedPageBreak/>
         <w:t>Problem</w:t>
       </w:r>
       <w:r>
@@ -1015,6 +1063,8 @@
         </w:rPr>
         <w:t>6</w:t>
       </w:r>
+      <w:bookmarkStart w:id="0" w:name="_GoBack"/>
+      <w:bookmarkEnd w:id="0"/>
     </w:p>
     <w:p>
       <w:pPr>
@@ -2390,6 +2440,7 @@
           <w:szCs w:val="24"/>
           <w:lang w:eastAsia="en-IN"/>
         </w:rPr>
+        <w:lastRenderedPageBreak/>
         <w:pict>
           <v:rect id="_x0000_i1034" style="width:0;height:1.5pt" o:hralign="center" o:hrstd="t" o:hr="t" fillcolor="#a0a0a0" stroked="f"/>
         </w:pict>
@@ -2443,7 +2494,6 @@
           <w:szCs w:val="24"/>
           <w:lang w:eastAsia="en-IN"/>
         </w:rPr>
-        <w:lastRenderedPageBreak/>
         <w:t>Problem</w:t>
       </w:r>
       <w:r>
@@ -3893,6 +3943,7 @@
           <w:szCs w:val="27"/>
           <w:lang w:eastAsia="en-IN"/>
         </w:rPr>
+        <w:lastRenderedPageBreak/>
         <w:t>15. Binary Search (Modified for Two Pointers)</w:t>
       </w:r>
     </w:p>
@@ -3919,7 +3970,6 @@
           <w:szCs w:val="24"/>
           <w:lang w:eastAsia="en-IN"/>
         </w:rPr>
-        <w:lastRenderedPageBreak/>
         <w:t>Problem</w:t>
       </w:r>
       <w:r>

</xml_diff>